<commit_message>
Updated Positive test cases for builtin loops.
</commit_message>
<xml_diff>
--- a/PositiveTestCases.docx
+++ b/PositiveTestCases.docx
@@ -53,36 +53,19 @@
         </w:numPr>
       </w:pPr>
       <w:r>
-        <w:t xml:space="preserve">Does additional testing with variables of type Float and </w:t>
-      </w:r>
-      <w:proofErr w:type="spellStart"/>
-      <w:r>
-        <w:t>Int</w:t>
-      </w:r>
-      <w:proofErr w:type="spellEnd"/>
-      <w:r>
-        <w:t xml:space="preserve"> as well as arrays.</w:t>
-      </w:r>
-      <w:r>
-        <w:t xml:space="preserve"> Demonstrates coercion of string types to either </w:t>
-      </w:r>
-      <w:proofErr w:type="spellStart"/>
-      <w:r>
-        <w:t>Int</w:t>
-      </w:r>
-      <w:proofErr w:type="spellEnd"/>
-      <w:r>
-        <w:t xml:space="preserve"> or Float and performs -= += operations on them. It applies these to arrays as well.</w:t>
-      </w:r>
-    </w:p>
-    <w:p>
-      <w:pPr>
-        <w:rPr>
-          <w:b/>
-          <w:u w:val="single"/>
-        </w:rPr>
-      </w:pPr>
-      <w:proofErr w:type="spellStart"/>
+        <w:t>Does additional testing with variables of type Float and Int as well as arrays.</w:t>
+      </w:r>
+      <w:r>
+        <w:t xml:space="preserve"> Demonstrates coercion of string types to either Int or Float and performs -= += operations on them. It applies these to arrays as well.</w:t>
+      </w:r>
+    </w:p>
+    <w:p>
+      <w:pPr>
+        <w:rPr>
+          <w:b/>
+          <w:u w:val="single"/>
+        </w:rPr>
+      </w:pPr>
       <w:r>
         <w:rPr>
           <w:b/>
@@ -90,7 +73,6 @@
         </w:rPr>
         <w:t>BuiltInFunctionsTests</w:t>
       </w:r>
-      <w:proofErr w:type="spellEnd"/>
     </w:p>
     <w:p>
       <w:pPr>
@@ -113,15 +95,7 @@
         </w:numPr>
       </w:pPr>
       <w:r>
-        <w:t xml:space="preserve">First section of tests are String functions LENGTH and SPACES. They test types String, </w:t>
-      </w:r>
-      <w:proofErr w:type="spellStart"/>
-      <w:r>
-        <w:t>Int</w:t>
-      </w:r>
-      <w:proofErr w:type="spellEnd"/>
-      <w:r>
-        <w:t>, Bool, and Float. All can be coerced to strings and operated on.</w:t>
+        <w:t>First section of tests are String functions LENGTH and SPACES. They test types String, Int, Bool, and Float. All can be coerced to strings and operated on.</w:t>
       </w:r>
     </w:p>
     <w:p>
@@ -163,15 +137,7 @@
         </w:numPr>
       </w:pPr>
       <w:r>
-        <w:t xml:space="preserve">Fourth section of tests are dedicated to IN and NOTIN functions. It test types String, Float, </w:t>
-      </w:r>
-      <w:proofErr w:type="spellStart"/>
-      <w:r>
-        <w:t>Int</w:t>
-      </w:r>
-      <w:proofErr w:type="spellEnd"/>
-      <w:r>
-        <w:t>, and Bool. It runs these tests against Fixed and Unbounded arrays</w:t>
+        <w:t>Fourth section of tests are dedicated to IN and NOTIN functions. It test types String, Float, Int, and Bool. It runs these tests against Fixed and Unbounded arrays</w:t>
       </w:r>
       <w:r>
         <w:t xml:space="preserve"> of all</w:t>
@@ -181,7 +147,6 @@
       </w:r>
     </w:p>
     <w:p>
-      <w:proofErr w:type="spellStart"/>
       <w:r>
         <w:rPr>
           <w:b/>
@@ -189,57 +154,114 @@
         </w:rPr>
         <w:t>DateTests</w:t>
       </w:r>
-      <w:proofErr w:type="spellEnd"/>
-    </w:p>
-    <w:p>
-      <w:pPr>
-        <w:pStyle w:val="ListParagraph"/>
-        <w:numPr>
-          <w:ilvl w:val="0"/>
-          <w:numId w:val="1"/>
-        </w:numPr>
-      </w:pPr>
-      <w:r>
-        <w:t xml:space="preserve">Responsible for all date functions including </w:t>
-      </w:r>
-      <w:proofErr w:type="spellStart"/>
+    </w:p>
+    <w:p>
+      <w:pPr>
+        <w:pStyle w:val="ListParagraph"/>
+        <w:numPr>
+          <w:ilvl w:val="0"/>
+          <w:numId w:val="1"/>
+        </w:numPr>
+      </w:pPr>
+      <w:r>
+        <w:t xml:space="preserve">Responsible for all date functions including dateAdj, dateDiff, and dateAge. These accept string and date types. </w:t>
+      </w:r>
+    </w:p>
+    <w:p>
+      <w:pPr>
+        <w:pStyle w:val="ListParagraph"/>
+        <w:numPr>
+          <w:ilvl w:val="1"/>
+          <w:numId w:val="1"/>
+        </w:numPr>
+      </w:pPr>
       <w:r>
         <w:t>dateAdj</w:t>
       </w:r>
-      <w:proofErr w:type="spellEnd"/>
-      <w:r>
-        <w:t xml:space="preserve">, </w:t>
-      </w:r>
-      <w:proofErr w:type="spellStart"/>
+    </w:p>
+    <w:p>
+      <w:pPr>
+        <w:pStyle w:val="ListParagraph"/>
+        <w:numPr>
+          <w:ilvl w:val="2"/>
+          <w:numId w:val="1"/>
+        </w:numPr>
+      </w:pPr>
+      <w:r>
+        <w:t>Test that dates can be adjusted forward</w:t>
+      </w:r>
+    </w:p>
+    <w:p>
+      <w:pPr>
+        <w:pStyle w:val="ListParagraph"/>
+        <w:numPr>
+          <w:ilvl w:val="2"/>
+          <w:numId w:val="1"/>
+        </w:numPr>
+      </w:pPr>
+      <w:r>
+        <w:t>Test that dates can be adjusted backward</w:t>
+      </w:r>
+    </w:p>
+    <w:p>
+      <w:pPr>
+        <w:pStyle w:val="ListParagraph"/>
+        <w:numPr>
+          <w:ilvl w:val="2"/>
+          <w:numId w:val="1"/>
+        </w:numPr>
+      </w:pPr>
+      <w:r>
+        <w:t>Test that dates that are adjusted by one year consider leap years and adjust appropriately.</w:t>
+      </w:r>
+    </w:p>
+    <w:p>
+      <w:pPr>
+        <w:pStyle w:val="ListParagraph"/>
+        <w:numPr>
+          <w:ilvl w:val="2"/>
+          <w:numId w:val="1"/>
+        </w:numPr>
+      </w:pPr>
+      <w:r>
+        <w:t>Test that dates can be adjusted by a primitive number and a variable number that is either an integer, string, or float.</w:t>
+      </w:r>
+    </w:p>
+    <w:p>
+      <w:pPr>
+        <w:pStyle w:val="ListParagraph"/>
+        <w:numPr>
+          <w:ilvl w:val="1"/>
+          <w:numId w:val="1"/>
+        </w:numPr>
+      </w:pPr>
+      <w:r>
+        <w:t>dateAge</w:t>
+      </w:r>
+    </w:p>
+    <w:p>
+      <w:pPr>
+        <w:pStyle w:val="ListParagraph"/>
+        <w:numPr>
+          <w:ilvl w:val="2"/>
+          <w:numId w:val="1"/>
+        </w:numPr>
+      </w:pPr>
+      <w:r>
+        <w:t>Test that dateAge can accept a primitive or a variable.</w:t>
+      </w:r>
+    </w:p>
+    <w:p>
+      <w:pPr>
+        <w:pStyle w:val="ListParagraph"/>
+        <w:numPr>
+          <w:ilvl w:val="1"/>
+          <w:numId w:val="1"/>
+        </w:numPr>
+      </w:pPr>
       <w:r>
         <w:t>dateDiff</w:t>
       </w:r>
-      <w:proofErr w:type="spellEnd"/>
-      <w:r>
-        <w:t xml:space="preserve">, and </w:t>
-      </w:r>
-      <w:proofErr w:type="spellStart"/>
-      <w:r>
-        <w:t>dateAge</w:t>
-      </w:r>
-      <w:proofErr w:type="spellEnd"/>
-      <w:r>
-        <w:t xml:space="preserve">. These accept string and date types. </w:t>
-      </w:r>
-    </w:p>
-    <w:p>
-      <w:pPr>
-        <w:pStyle w:val="ListParagraph"/>
-        <w:numPr>
-          <w:ilvl w:val="1"/>
-          <w:numId w:val="1"/>
-        </w:numPr>
-      </w:pPr>
-      <w:proofErr w:type="spellStart"/>
-      <w:r>
-        <w:t>dateAdj</w:t>
-      </w:r>
-      <w:proofErr w:type="spellEnd"/>
     </w:p>
     <w:p>
       <w:pPr>
@@ -250,7 +272,7 @@
         </w:numPr>
       </w:pPr>
       <w:r>
-        <w:t>Test that dates can be adjusted forward</w:t>
+        <w:t>Test that dateDiff can accept a primitive, a variable, or a function.</w:t>
       </w:r>
     </w:p>
     <w:p>
@@ -262,7 +284,7 @@
         </w:numPr>
       </w:pPr>
       <w:r>
-        <w:t>Test that dates can be adjusted backward</w:t>
+        <w:t>Test that all functions can be combined in some way.</w:t>
       </w:r>
     </w:p>
     <w:p>
@@ -274,110 +296,6 @@
         </w:numPr>
       </w:pPr>
       <w:r>
-        <w:t>Test that dates that are adjusted by one year consider leap years and adjust appropriately.</w:t>
-      </w:r>
-    </w:p>
-    <w:p>
-      <w:pPr>
-        <w:pStyle w:val="ListParagraph"/>
-        <w:numPr>
-          <w:ilvl w:val="2"/>
-          <w:numId w:val="1"/>
-        </w:numPr>
-      </w:pPr>
-      <w:r>
-        <w:t>Test that dates can be adjusted by a primitive number and a variable number that is either an integer, string, or float.</w:t>
-      </w:r>
-    </w:p>
-    <w:p>
-      <w:pPr>
-        <w:pStyle w:val="ListParagraph"/>
-        <w:numPr>
-          <w:ilvl w:val="1"/>
-          <w:numId w:val="1"/>
-        </w:numPr>
-      </w:pPr>
-      <w:proofErr w:type="spellStart"/>
-      <w:r>
-        <w:t>dateAge</w:t>
-      </w:r>
-      <w:proofErr w:type="spellEnd"/>
-    </w:p>
-    <w:p>
-      <w:pPr>
-        <w:pStyle w:val="ListParagraph"/>
-        <w:numPr>
-          <w:ilvl w:val="2"/>
-          <w:numId w:val="1"/>
-        </w:numPr>
-      </w:pPr>
-      <w:r>
-        <w:t xml:space="preserve">Test that </w:t>
-      </w:r>
-      <w:proofErr w:type="spellStart"/>
-      <w:r>
-        <w:t>dateAge</w:t>
-      </w:r>
-      <w:proofErr w:type="spellEnd"/>
-      <w:r>
-        <w:t xml:space="preserve"> can accept a primitive or a variable.</w:t>
-      </w:r>
-    </w:p>
-    <w:p>
-      <w:pPr>
-        <w:pStyle w:val="ListParagraph"/>
-        <w:numPr>
-          <w:ilvl w:val="1"/>
-          <w:numId w:val="1"/>
-        </w:numPr>
-      </w:pPr>
-      <w:proofErr w:type="spellStart"/>
-      <w:r>
-        <w:t>dateDiff</w:t>
-      </w:r>
-      <w:proofErr w:type="spellEnd"/>
-    </w:p>
-    <w:p>
-      <w:pPr>
-        <w:pStyle w:val="ListParagraph"/>
-        <w:numPr>
-          <w:ilvl w:val="2"/>
-          <w:numId w:val="1"/>
-        </w:numPr>
-      </w:pPr>
-      <w:r>
-        <w:t xml:space="preserve">Test that </w:t>
-      </w:r>
-      <w:proofErr w:type="spellStart"/>
-      <w:r>
-        <w:t>dateDiff</w:t>
-      </w:r>
-      <w:proofErr w:type="spellEnd"/>
-      <w:r>
-        <w:t xml:space="preserve"> can accept a primitive, a variable, or a function.</w:t>
-      </w:r>
-    </w:p>
-    <w:p>
-      <w:pPr>
-        <w:pStyle w:val="ListParagraph"/>
-        <w:numPr>
-          <w:ilvl w:val="2"/>
-          <w:numId w:val="1"/>
-        </w:numPr>
-      </w:pPr>
-      <w:r>
-        <w:t>Test that all functions can be combined in some way.</w:t>
-      </w:r>
-    </w:p>
-    <w:p>
-      <w:pPr>
-        <w:pStyle w:val="ListParagraph"/>
-        <w:numPr>
-          <w:ilvl w:val="2"/>
-          <w:numId w:val="1"/>
-        </w:numPr>
-      </w:pPr>
-      <w:r>
         <w:t>Test that the output of the functions can be coerced into something like a different valid date entirely.</w:t>
       </w:r>
     </w:p>
@@ -388,7 +306,6 @@
           <w:u w:val="single"/>
         </w:rPr>
       </w:pPr>
-      <w:proofErr w:type="spellStart"/>
       <w:r>
         <w:rPr>
           <w:b/>
@@ -396,18 +313,16 @@
         </w:rPr>
         <w:t>LoopTests</w:t>
       </w:r>
-      <w:proofErr w:type="spellEnd"/>
-    </w:p>
-    <w:p>
-      <w:pPr>
-        <w:pStyle w:val="ListParagraph"/>
-        <w:numPr>
-          <w:ilvl w:val="0"/>
-          <w:numId w:val="1"/>
-        </w:numPr>
-      </w:pPr>
-      <w:r>
-        <w:lastRenderedPageBreak/>
+    </w:p>
+    <w:p>
+      <w:pPr>
+        <w:pStyle w:val="ListParagraph"/>
+        <w:numPr>
+          <w:ilvl w:val="0"/>
+          <w:numId w:val="1"/>
+        </w:numPr>
+      </w:pPr>
+      <w:r>
         <w:t xml:space="preserve">Responsible for testing all kinds of loops in the language including while and for. It additional test condition statements including if and else. This includes the testing of logical operators as well. </w:t>
       </w:r>
     </w:p>
@@ -526,7 +441,6 @@
           <w:u w:val="single"/>
         </w:rPr>
       </w:pPr>
-      <w:proofErr w:type="spellStart"/>
       <w:r>
         <w:rPr>
           <w:b/>
@@ -534,7 +448,6 @@
         </w:rPr>
         <w:t>TokenizingFor</w:t>
       </w:r>
-      <w:proofErr w:type="spellEnd"/>
     </w:p>
     <w:p>
       <w:pPr>
@@ -668,15 +581,7 @@
         </w:numPr>
       </w:pPr>
       <w:r>
-        <w:t xml:space="preserve">Test the initializing and looping of fixed arrays. Mainly for Float and </w:t>
-      </w:r>
-      <w:proofErr w:type="spellStart"/>
-      <w:r>
-        <w:t>Int</w:t>
-      </w:r>
-      <w:proofErr w:type="spellEnd"/>
-      <w:r>
-        <w:t xml:space="preserve"> arrays.</w:t>
+        <w:t>Test the initializing and looping of fixed arrays. Mainly for Float and Int arrays.</w:t>
       </w:r>
     </w:p>
     <w:p>
@@ -703,25 +608,21 @@
         </w:numPr>
       </w:pPr>
       <w:r>
-        <w:t>Test the initializing and looping of fixed arrays.</w:t>
-      </w:r>
-      <w:r>
-        <w:t xml:space="preserve"> Mainly for String arrays.</w:t>
-      </w:r>
-    </w:p>
-    <w:p>
-      <w:pPr>
-        <w:rPr>
-          <w:b/>
-          <w:u w:val="single"/>
-        </w:rPr>
-      </w:pPr>
-      <w:r>
-        <w:rPr>
-          <w:b/>
-          <w:u w:val="single"/>
-        </w:rPr>
-        <w:lastRenderedPageBreak/>
+        <w:t>Test the initializing and looping of fixed arrays. Mainly for String arrays.</w:t>
+      </w:r>
+    </w:p>
+    <w:p>
+      <w:pPr>
+        <w:rPr>
+          <w:b/>
+          <w:u w:val="single"/>
+        </w:rPr>
+      </w:pPr>
+      <w:r>
+        <w:rPr>
+          <w:b/>
+          <w:u w:val="single"/>
+        </w:rPr>
         <w:t>P5UnboundedArrayTest.txt</w:t>
       </w:r>
     </w:p>
@@ -801,9 +702,96 @@
       </w:r>
       <w:r>
         <w:t>.</w:t>
+      </w:r>
+    </w:p>
+    <w:p>
+      <w:pPr>
+        <w:rPr>
+          <w:b/>
+          <w:u w:val="single"/>
+        </w:rPr>
+      </w:pPr>
+      <w:r>
+        <w:rPr>
+          <w:b/>
+          <w:u w:val="single"/>
+        </w:rPr>
+        <w:t>BuiltinForLoop</w:t>
+      </w:r>
+    </w:p>
+    <w:p>
+      <w:pPr>
+        <w:pStyle w:val="ListParagraph"/>
+        <w:numPr>
+          <w:ilvl w:val="0"/>
+          <w:numId w:val="1"/>
+        </w:numPr>
+      </w:pPr>
+      <w:r>
+        <w:t>Section 1 is testing that basic counting is happening.</w:t>
       </w:r>
       <w:bookmarkStart w:id="0" w:name="_GoBack"/>
       <w:bookmarkEnd w:id="0"/>
+    </w:p>
+    <w:p>
+      <w:pPr>
+        <w:pStyle w:val="ListParagraph"/>
+        <w:numPr>
+          <w:ilvl w:val="0"/>
+          <w:numId w:val="1"/>
+        </w:numPr>
+      </w:pPr>
+      <w:r>
+        <w:t>Section 2 is testing that counting with an increment is happening.</w:t>
+      </w:r>
+    </w:p>
+    <w:p>
+      <w:pPr>
+        <w:pStyle w:val="ListParagraph"/>
+        <w:numPr>
+          <w:ilvl w:val="0"/>
+          <w:numId w:val="1"/>
+        </w:numPr>
+      </w:pPr>
+      <w:r>
+        <w:t>Section 3 is testing that when the control variable changes, it affects the number of loops.</w:t>
+      </w:r>
+    </w:p>
+    <w:p>
+      <w:pPr>
+        <w:pStyle w:val="ListParagraph"/>
+        <w:numPr>
+          <w:ilvl w:val="0"/>
+          <w:numId w:val="1"/>
+        </w:numPr>
+      </w:pPr>
+      <w:r>
+        <w:t>Section 4 is testing that changing the source value express does not affect the number of loops.</w:t>
+      </w:r>
+    </w:p>
+    <w:p>
+      <w:pPr>
+        <w:pStyle w:val="ListParagraph"/>
+        <w:numPr>
+          <w:ilvl w:val="0"/>
+          <w:numId w:val="1"/>
+        </w:numPr>
+      </w:pPr>
+      <w:r>
+        <w:t>Section 5 is testing that when the limit value expression changes it does not affect the number of loops.</w:t>
+      </w:r>
+    </w:p>
+    <w:p>
+      <w:pPr>
+        <w:pStyle w:val="ListParagraph"/>
+        <w:numPr>
+          <w:ilvl w:val="0"/>
+          <w:numId w:val="1"/>
+        </w:numPr>
+      </w:pPr>
+      <w:r>
+        <w:t>Section 6 is testing that when the increment value expression changes it does not affect the number of loops.</w:t>
+      </w:r>
     </w:p>
     <w:sectPr>
       <w:pgSz w:w="12240" w:h="15840"/>

</xml_diff>

<commit_message>
Updated postive test cases.
</commit_message>
<xml_diff>
--- a/PositiveTestCases.docx
+++ b/PositiveTestCases.docx
@@ -53,19 +53,36 @@
         </w:numPr>
       </w:pPr>
       <w:r>
-        <w:t>Does additional testing with variables of type Float and Int as well as arrays.</w:t>
-      </w:r>
-      <w:r>
-        <w:t xml:space="preserve"> Demonstrates coercion of string types to either Int or Float and performs -= += operations on them. It applies these to arrays as well.</w:t>
-      </w:r>
-    </w:p>
-    <w:p>
-      <w:pPr>
-        <w:rPr>
-          <w:b/>
-          <w:u w:val="single"/>
-        </w:rPr>
-      </w:pPr>
+        <w:t xml:space="preserve">Does additional testing with variables of type Float and </w:t>
+      </w:r>
+      <w:proofErr w:type="spellStart"/>
+      <w:r>
+        <w:t>Int</w:t>
+      </w:r>
+      <w:proofErr w:type="spellEnd"/>
+      <w:r>
+        <w:t xml:space="preserve"> as well as arrays.</w:t>
+      </w:r>
+      <w:r>
+        <w:t xml:space="preserve"> Demonstrates coercion of string types to either </w:t>
+      </w:r>
+      <w:proofErr w:type="spellStart"/>
+      <w:r>
+        <w:t>Int</w:t>
+      </w:r>
+      <w:proofErr w:type="spellEnd"/>
+      <w:r>
+        <w:t xml:space="preserve"> or Float and performs -= += operations on them. It applies these to arrays as well.</w:t>
+      </w:r>
+    </w:p>
+    <w:p>
+      <w:pPr>
+        <w:rPr>
+          <w:b/>
+          <w:u w:val="single"/>
+        </w:rPr>
+      </w:pPr>
+      <w:proofErr w:type="spellStart"/>
       <w:r>
         <w:rPr>
           <w:b/>
@@ -73,6 +90,7 @@
         </w:rPr>
         <w:t>BuiltInFunctionsTests</w:t>
       </w:r>
+      <w:proofErr w:type="spellEnd"/>
     </w:p>
     <w:p>
       <w:pPr>
@@ -95,7 +113,15 @@
         </w:numPr>
       </w:pPr>
       <w:r>
-        <w:t>First section of tests are String functions LENGTH and SPACES. They test types String, Int, Bool, and Float. All can be coerced to strings and operated on.</w:t>
+        <w:t xml:space="preserve">First section of tests are String functions LENGTH and SPACES. They test types String, </w:t>
+      </w:r>
+      <w:proofErr w:type="spellStart"/>
+      <w:r>
+        <w:t>Int</w:t>
+      </w:r>
+      <w:proofErr w:type="spellEnd"/>
+      <w:r>
+        <w:t>, Bool, and Float. All can be coerced to strings and operated on.</w:t>
       </w:r>
     </w:p>
     <w:p>
@@ -137,7 +163,15 @@
         </w:numPr>
       </w:pPr>
       <w:r>
-        <w:t>Fourth section of tests are dedicated to IN and NOTIN functions. It test types String, Float, Int, and Bool. It runs these tests against Fixed and Unbounded arrays</w:t>
+        <w:t xml:space="preserve">Fourth section of tests are dedicated to IN and NOTIN functions. It test types String, Float, </w:t>
+      </w:r>
+      <w:proofErr w:type="spellStart"/>
+      <w:r>
+        <w:t>Int</w:t>
+      </w:r>
+      <w:proofErr w:type="spellEnd"/>
+      <w:r>
+        <w:t>, and Bool. It runs these tests against Fixed and Unbounded arrays</w:t>
       </w:r>
       <w:r>
         <w:t xml:space="preserve"> of all</w:t>
@@ -147,6 +181,7 @@
       </w:r>
     </w:p>
     <w:p>
+      <w:proofErr w:type="spellStart"/>
       <w:r>
         <w:rPr>
           <w:b/>
@@ -154,30 +189,57 @@
         </w:rPr>
         <w:t>DateTests</w:t>
       </w:r>
-    </w:p>
-    <w:p>
-      <w:pPr>
-        <w:pStyle w:val="ListParagraph"/>
-        <w:numPr>
-          <w:ilvl w:val="0"/>
-          <w:numId w:val="1"/>
-        </w:numPr>
-      </w:pPr>
-      <w:r>
-        <w:t xml:space="preserve">Responsible for all date functions including dateAdj, dateDiff, and dateAge. These accept string and date types. </w:t>
-      </w:r>
-    </w:p>
-    <w:p>
-      <w:pPr>
-        <w:pStyle w:val="ListParagraph"/>
-        <w:numPr>
-          <w:ilvl w:val="1"/>
-          <w:numId w:val="1"/>
-        </w:numPr>
-      </w:pPr>
+      <w:proofErr w:type="spellEnd"/>
+    </w:p>
+    <w:p>
+      <w:pPr>
+        <w:pStyle w:val="ListParagraph"/>
+        <w:numPr>
+          <w:ilvl w:val="0"/>
+          <w:numId w:val="1"/>
+        </w:numPr>
+      </w:pPr>
+      <w:r>
+        <w:t xml:space="preserve">Responsible for all date functions including </w:t>
+      </w:r>
+      <w:proofErr w:type="spellStart"/>
       <w:r>
         <w:t>dateAdj</w:t>
       </w:r>
+      <w:proofErr w:type="spellEnd"/>
+      <w:r>
+        <w:t xml:space="preserve">, </w:t>
+      </w:r>
+      <w:proofErr w:type="spellStart"/>
+      <w:r>
+        <w:t>dateDiff</w:t>
+      </w:r>
+      <w:proofErr w:type="spellEnd"/>
+      <w:r>
+        <w:t xml:space="preserve">, and </w:t>
+      </w:r>
+      <w:proofErr w:type="spellStart"/>
+      <w:r>
+        <w:t>dateAge</w:t>
+      </w:r>
+      <w:proofErr w:type="spellEnd"/>
+      <w:r>
+        <w:t xml:space="preserve">. These accept string and date types. </w:t>
+      </w:r>
+    </w:p>
+    <w:p>
+      <w:pPr>
+        <w:pStyle w:val="ListParagraph"/>
+        <w:numPr>
+          <w:ilvl w:val="1"/>
+          <w:numId w:val="1"/>
+        </w:numPr>
+      </w:pPr>
+      <w:proofErr w:type="spellStart"/>
+      <w:r>
+        <w:t>dateAdj</w:t>
+      </w:r>
+      <w:proofErr w:type="spellEnd"/>
     </w:p>
     <w:p>
       <w:pPr>
@@ -235,9 +297,11 @@
           <w:numId w:val="1"/>
         </w:numPr>
       </w:pPr>
+      <w:proofErr w:type="spellStart"/>
       <w:r>
         <w:t>dateAge</w:t>
       </w:r>
+      <w:proofErr w:type="spellEnd"/>
     </w:p>
     <w:p>
       <w:pPr>
@@ -248,20 +312,30 @@
         </w:numPr>
       </w:pPr>
       <w:r>
-        <w:t>Test that dateAge can accept a primitive or a variable.</w:t>
-      </w:r>
-    </w:p>
-    <w:p>
-      <w:pPr>
-        <w:pStyle w:val="ListParagraph"/>
-        <w:numPr>
-          <w:ilvl w:val="1"/>
-          <w:numId w:val="1"/>
-        </w:numPr>
-      </w:pPr>
+        <w:t xml:space="preserve">Test that </w:t>
+      </w:r>
+      <w:proofErr w:type="spellStart"/>
+      <w:r>
+        <w:t>dateAge</w:t>
+      </w:r>
+      <w:proofErr w:type="spellEnd"/>
+      <w:r>
+        <w:t xml:space="preserve"> can accept a primitive or a variable.</w:t>
+      </w:r>
+    </w:p>
+    <w:p>
+      <w:pPr>
+        <w:pStyle w:val="ListParagraph"/>
+        <w:numPr>
+          <w:ilvl w:val="1"/>
+          <w:numId w:val="1"/>
+        </w:numPr>
+      </w:pPr>
+      <w:proofErr w:type="spellStart"/>
       <w:r>
         <w:t>dateDiff</w:t>
       </w:r>
+      <w:proofErr w:type="spellEnd"/>
     </w:p>
     <w:p>
       <w:pPr>
@@ -272,7 +346,15 @@
         </w:numPr>
       </w:pPr>
       <w:r>
-        <w:t>Test that dateDiff can accept a primitive, a variable, or a function.</w:t>
+        <w:t xml:space="preserve">Test that </w:t>
+      </w:r>
+      <w:proofErr w:type="spellStart"/>
+      <w:r>
+        <w:t>dateDiff</w:t>
+      </w:r>
+      <w:proofErr w:type="spellEnd"/>
+      <w:r>
+        <w:t xml:space="preserve"> can accept a primitive, a variable, or a function.</w:t>
       </w:r>
     </w:p>
     <w:p>
@@ -306,6 +388,7 @@
           <w:u w:val="single"/>
         </w:rPr>
       </w:pPr>
+      <w:proofErr w:type="spellStart"/>
       <w:r>
         <w:rPr>
           <w:b/>
@@ -313,6 +396,7 @@
         </w:rPr>
         <w:t>LoopTests</w:t>
       </w:r>
+      <w:proofErr w:type="spellEnd"/>
     </w:p>
     <w:p>
       <w:pPr>
@@ -441,6 +525,7 @@
           <w:u w:val="single"/>
         </w:rPr>
       </w:pPr>
+      <w:proofErr w:type="spellStart"/>
       <w:r>
         <w:rPr>
           <w:b/>
@@ -448,6 +533,7 @@
         </w:rPr>
         <w:t>TokenizingFor</w:t>
       </w:r>
+      <w:proofErr w:type="spellEnd"/>
     </w:p>
     <w:p>
       <w:pPr>
@@ -581,7 +667,15 @@
         </w:numPr>
       </w:pPr>
       <w:r>
-        <w:t>Test the initializing and looping of fixed arrays. Mainly for Float and Int arrays.</w:t>
+        <w:t xml:space="preserve">Test the initializing and looping of fixed arrays. Mainly for Float and </w:t>
+      </w:r>
+      <w:proofErr w:type="spellStart"/>
+      <w:r>
+        <w:t>Int</w:t>
+      </w:r>
+      <w:proofErr w:type="spellEnd"/>
+      <w:r>
+        <w:t xml:space="preserve"> arrays.</w:t>
       </w:r>
     </w:p>
     <w:p>
@@ -711,6 +805,7 @@
           <w:u w:val="single"/>
         </w:rPr>
       </w:pPr>
+      <w:proofErr w:type="spellStart"/>
       <w:r>
         <w:rPr>
           <w:b/>
@@ -718,6 +813,7 @@
         </w:rPr>
         <w:t>BuiltinForLoop</w:t>
       </w:r>
+      <w:proofErr w:type="spellEnd"/>
     </w:p>
     <w:p>
       <w:pPr>
@@ -729,69 +825,105 @@
       </w:pPr>
       <w:r>
         <w:t>Section 1 is testing that basic counting is happening.</w:t>
+      </w:r>
+    </w:p>
+    <w:p>
+      <w:pPr>
+        <w:pStyle w:val="ListParagraph"/>
+        <w:numPr>
+          <w:ilvl w:val="0"/>
+          <w:numId w:val="1"/>
+        </w:numPr>
+      </w:pPr>
+      <w:r>
+        <w:t>Section 2 is testing that counting with an increment is happening.</w:t>
+      </w:r>
+    </w:p>
+    <w:p>
+      <w:pPr>
+        <w:pStyle w:val="ListParagraph"/>
+        <w:numPr>
+          <w:ilvl w:val="0"/>
+          <w:numId w:val="1"/>
+        </w:numPr>
+      </w:pPr>
+      <w:r>
+        <w:t>Section 3 is testing that when the control variable changes, it affects the number of loops.</w:t>
+      </w:r>
+    </w:p>
+    <w:p>
+      <w:pPr>
+        <w:pStyle w:val="ListParagraph"/>
+        <w:numPr>
+          <w:ilvl w:val="0"/>
+          <w:numId w:val="1"/>
+        </w:numPr>
+      </w:pPr>
+      <w:r>
+        <w:t>Section 4 is testing that changing the source value express does not affect the number of loops.</w:t>
+      </w:r>
+    </w:p>
+    <w:p>
+      <w:pPr>
+        <w:pStyle w:val="ListParagraph"/>
+        <w:numPr>
+          <w:ilvl w:val="0"/>
+          <w:numId w:val="1"/>
+        </w:numPr>
+      </w:pPr>
+      <w:r>
+        <w:t>Section 5 is testing that when the limit value expression changes it does not affect the number of loops.</w:t>
+      </w:r>
+    </w:p>
+    <w:p>
+      <w:pPr>
+        <w:pStyle w:val="ListParagraph"/>
+        <w:numPr>
+          <w:ilvl w:val="0"/>
+          <w:numId w:val="1"/>
+        </w:numPr>
+      </w:pPr>
+      <w:r>
+        <w:t>Section 6 is testing that when the increment value expression changes it does not affect the number of loops.</w:t>
+      </w:r>
+    </w:p>
+    <w:p>
+      <w:pPr>
+        <w:pStyle w:val="ListParagraph"/>
+        <w:numPr>
+          <w:ilvl w:val="0"/>
+          <w:numId w:val="1"/>
+        </w:numPr>
+      </w:pPr>
+      <w:r>
+        <w:t>Section 7 is demonstrating the looping of a string.</w:t>
+      </w:r>
+    </w:p>
+    <w:p>
+      <w:pPr>
+        <w:pStyle w:val="ListParagraph"/>
+        <w:numPr>
+          <w:ilvl w:val="0"/>
+          <w:numId w:val="1"/>
+        </w:numPr>
+      </w:pPr>
+      <w:r>
+        <w:t>Section 8 is testing that changing the character control variable for a string does not affect the number of loops.</w:t>
+      </w:r>
+    </w:p>
+    <w:p>
+      <w:pPr>
+        <w:pStyle w:val="ListParagraph"/>
+        <w:numPr>
+          <w:ilvl w:val="0"/>
+          <w:numId w:val="1"/>
+        </w:numPr>
+      </w:pPr>
+      <w:r>
+        <w:t>Section 9 is testing that changing he string that the loop iterates over is not affecting the number of loops.</w:t>
       </w:r>
       <w:bookmarkStart w:id="0" w:name="_GoBack"/>
       <w:bookmarkEnd w:id="0"/>
-    </w:p>
-    <w:p>
-      <w:pPr>
-        <w:pStyle w:val="ListParagraph"/>
-        <w:numPr>
-          <w:ilvl w:val="0"/>
-          <w:numId w:val="1"/>
-        </w:numPr>
-      </w:pPr>
-      <w:r>
-        <w:t>Section 2 is testing that counting with an increment is happening.</w:t>
-      </w:r>
-    </w:p>
-    <w:p>
-      <w:pPr>
-        <w:pStyle w:val="ListParagraph"/>
-        <w:numPr>
-          <w:ilvl w:val="0"/>
-          <w:numId w:val="1"/>
-        </w:numPr>
-      </w:pPr>
-      <w:r>
-        <w:t>Section 3 is testing that when the control variable changes, it affects the number of loops.</w:t>
-      </w:r>
-    </w:p>
-    <w:p>
-      <w:pPr>
-        <w:pStyle w:val="ListParagraph"/>
-        <w:numPr>
-          <w:ilvl w:val="0"/>
-          <w:numId w:val="1"/>
-        </w:numPr>
-      </w:pPr>
-      <w:r>
-        <w:t>Section 4 is testing that changing the source value express does not affect the number of loops.</w:t>
-      </w:r>
-    </w:p>
-    <w:p>
-      <w:pPr>
-        <w:pStyle w:val="ListParagraph"/>
-        <w:numPr>
-          <w:ilvl w:val="0"/>
-          <w:numId w:val="1"/>
-        </w:numPr>
-      </w:pPr>
-      <w:r>
-        <w:t>Section 5 is testing that when the limit value expression changes it does not affect the number of loops.</w:t>
-      </w:r>
-    </w:p>
-    <w:p>
-      <w:pPr>
-        <w:pStyle w:val="ListParagraph"/>
-        <w:numPr>
-          <w:ilvl w:val="0"/>
-          <w:numId w:val="1"/>
-        </w:numPr>
-      </w:pPr>
-      <w:r>
-        <w:t>Section 6 is testing that when the increment value expression changes it does not affect the number of loops.</w:t>
-      </w:r>
     </w:p>
     <w:sectPr>
       <w:pgSz w:w="12240" w:h="15840"/>

</xml_diff>

<commit_message>
Updated the test cases.
</commit_message>
<xml_diff>
--- a/PositiveTestCases.docx
+++ b/PositiveTestCases.docx
@@ -792,7 +792,13 @@
         </w:numPr>
       </w:pPr>
       <w:r>
-        <w:t>Test all of the coercion rules that can be found in Section 4.1</w:t>
+        <w:t xml:space="preserve">Test </w:t>
+      </w:r>
+      <w:r>
+        <w:t>all</w:t>
+      </w:r>
+      <w:r>
+        <w:t xml:space="preserve"> the coercion rules that can be found in Section 4.1</w:t>
       </w:r>
       <w:r>
         <w:t>.</w:t>
@@ -921,6 +927,79 @@
       </w:pPr>
       <w:r>
         <w:t>Section 9 is testing that changing he string that the loop iterates over is not affecting the number of loops.</w:t>
+      </w:r>
+    </w:p>
+    <w:p>
+      <w:pPr>
+        <w:pStyle w:val="ListParagraph"/>
+        <w:numPr>
+          <w:ilvl w:val="0"/>
+          <w:numId w:val="1"/>
+        </w:numPr>
+      </w:pPr>
+      <w:r>
+        <w:t xml:space="preserve">Section 10 is testing </w:t>
+      </w:r>
+      <w:r>
+        <w:t>iterating over a fixed array of Integers.</w:t>
+      </w:r>
+    </w:p>
+    <w:p>
+      <w:pPr>
+        <w:pStyle w:val="ListParagraph"/>
+        <w:numPr>
+          <w:ilvl w:val="0"/>
+          <w:numId w:val="1"/>
+        </w:numPr>
+      </w:pPr>
+      <w:r>
+        <w:t>Section 11 is testing iterating over an unbound array of integers.</w:t>
+      </w:r>
+    </w:p>
+    <w:p>
+      <w:pPr>
+        <w:pStyle w:val="ListParagraph"/>
+        <w:numPr>
+          <w:ilvl w:val="0"/>
+          <w:numId w:val="1"/>
+        </w:numPr>
+      </w:pPr>
+      <w:r>
+        <w:t xml:space="preserve">Section 12 is demonstrating that changing the number of elements in a fixed array does not affect the number of iterations that the loop goes through. This uses the ELEM </w:t>
+      </w:r>
+      <w:proofErr w:type="spellStart"/>
+      <w:r>
+        <w:t>builtin</w:t>
+      </w:r>
+      <w:proofErr w:type="spellEnd"/>
+      <w:r>
+        <w:t xml:space="preserve"> function.</w:t>
+      </w:r>
+    </w:p>
+    <w:p>
+      <w:pPr>
+        <w:pStyle w:val="ListParagraph"/>
+        <w:numPr>
+          <w:ilvl w:val="0"/>
+          <w:numId w:val="1"/>
+        </w:numPr>
+      </w:pPr>
+      <w:r>
+        <w:t>Section 13 is demonstrating that changing the number of elements in an unbound array does not affect the number of iterations that the loop goes through.</w:t>
+      </w:r>
+      <w:r>
+        <w:t xml:space="preserve"> </w:t>
+      </w:r>
+      <w:r>
+        <w:t xml:space="preserve">This uses the ELEM </w:t>
+      </w:r>
+      <w:proofErr w:type="spellStart"/>
+      <w:r>
+        <w:t>builtin</w:t>
+      </w:r>
+      <w:proofErr w:type="spellEnd"/>
+      <w:r>
+        <w:t xml:space="preserve"> function.</w:t>
       </w:r>
       <w:bookmarkStart w:id="0" w:name="_GoBack"/>
       <w:bookmarkEnd w:id="0"/>

</xml_diff>